<commit_message>
Ein wenig CSS rumprobieren
</commit_message>
<xml_diff>
--- a/Konzept-Projekt-2.docx
+++ b/Konzept-Projekt-2.docx
@@ -14,7 +14,6 @@
           <w14:ligatures w14:val="none"/>
         </w:rPr>
       </w:pPr>
-      <w:proofErr w:type="spellStart"/>
       <w:r>
         <w:rPr>
           <w:rFonts w:ascii="Times New Roman" w:eastAsia="Times New Roman" w:hAnsi="Times New Roman" w:cs="Times New Roman"/>
@@ -26,9 +25,25 @@
           <w:lang w:eastAsia="de-CH"/>
           <w14:ligatures w14:val="none"/>
         </w:rPr>
-        <w:t>Do's</w:t>
-      </w:r>
-      <w:proofErr w:type="spellEnd"/>
+        <w:t>Do's (Was du tun solltest):</w:t>
+      </w:r>
+    </w:p>
+    <w:p>
+      <w:pPr>
+        <w:numPr>
+          <w:ilvl w:val="0"/>
+          <w:numId w:val="1"/>
+        </w:numPr>
+        <w:spacing w:before="100" w:beforeAutospacing="1" w:after="100" w:afterAutospacing="1" w:line="240" w:lineRule="auto"/>
+        <w:rPr>
+          <w:rFonts w:ascii="Times New Roman" w:eastAsia="Times New Roman" w:hAnsi="Times New Roman" w:cs="Times New Roman"/>
+          <w:kern w:val="0"/>
+          <w:sz w:val="24"/>
+          <w:szCs w:val="24"/>
+          <w:lang w:eastAsia="de-CH"/>
+          <w14:ligatures w14:val="none"/>
+        </w:rPr>
+      </w:pPr>
       <w:r>
         <w:rPr>
           <w:rFonts w:ascii="Times New Roman" w:eastAsia="Times New Roman" w:hAnsi="Times New Roman" w:cs="Times New Roman"/>
@@ -40,7 +55,74 @@
           <w:lang w:eastAsia="de-CH"/>
           <w14:ligatures w14:val="none"/>
         </w:rPr>
-        <w:t xml:space="preserve"> (Was du tun solltest):</w:t>
+        <w:t>Passwortsicherheit</w:t>
+      </w:r>
+      <w:r>
+        <w:rPr>
+          <w:rFonts w:ascii="Times New Roman" w:eastAsia="Times New Roman" w:hAnsi="Times New Roman" w:cs="Times New Roman"/>
+          <w:kern w:val="0"/>
+          <w:sz w:val="24"/>
+          <w:szCs w:val="24"/>
+          <w:lang w:eastAsia="de-CH"/>
+          <w14:ligatures w14:val="none"/>
+        </w:rPr>
+        <w:t>:</w:t>
+      </w:r>
+    </w:p>
+    <w:p>
+      <w:pPr>
+        <w:numPr>
+          <w:ilvl w:val="1"/>
+          <w:numId w:val="1"/>
+        </w:numPr>
+        <w:spacing w:before="100" w:beforeAutospacing="1" w:after="100" w:afterAutospacing="1" w:line="240" w:lineRule="auto"/>
+        <w:rPr>
+          <w:rFonts w:ascii="Times New Roman" w:eastAsia="Times New Roman" w:hAnsi="Times New Roman" w:cs="Times New Roman"/>
+          <w:kern w:val="0"/>
+          <w:sz w:val="24"/>
+          <w:szCs w:val="24"/>
+          <w:lang w:eastAsia="de-CH"/>
+          <w14:ligatures w14:val="none"/>
+        </w:rPr>
+      </w:pPr>
+      <w:r>
+        <w:rPr>
+          <w:rFonts w:ascii="Times New Roman" w:eastAsia="Times New Roman" w:hAnsi="Times New Roman" w:cs="Times New Roman"/>
+          <w:kern w:val="0"/>
+          <w:sz w:val="24"/>
+          <w:szCs w:val="24"/>
+          <w:lang w:eastAsia="de-CH"/>
+          <w14:ligatures w14:val="none"/>
+        </w:rPr>
+        <w:t>Do: Verwende starke Passwörter mit Buchstaben, Zahlen und Symbolen.</w:t>
+      </w:r>
+    </w:p>
+    <w:p>
+      <w:pPr>
+        <w:numPr>
+          <w:ilvl w:val="1"/>
+          <w:numId w:val="1"/>
+        </w:numPr>
+        <w:spacing w:before="100" w:beforeAutospacing="1" w:after="100" w:afterAutospacing="1" w:line="240" w:lineRule="auto"/>
+        <w:rPr>
+          <w:rFonts w:ascii="Times New Roman" w:eastAsia="Times New Roman" w:hAnsi="Times New Roman" w:cs="Times New Roman"/>
+          <w:kern w:val="0"/>
+          <w:sz w:val="24"/>
+          <w:szCs w:val="24"/>
+          <w:lang w:eastAsia="de-CH"/>
+          <w14:ligatures w14:val="none"/>
+        </w:rPr>
+      </w:pPr>
+      <w:r>
+        <w:rPr>
+          <w:rFonts w:ascii="Times New Roman" w:eastAsia="Times New Roman" w:hAnsi="Times New Roman" w:cs="Times New Roman"/>
+          <w:kern w:val="0"/>
+          <w:sz w:val="24"/>
+          <w:szCs w:val="24"/>
+          <w:lang w:eastAsia="de-CH"/>
+          <w14:ligatures w14:val="none"/>
+        </w:rPr>
+        <w:t>Warum? Starke Passwörter sind schwerer zu knacken und schützen deine Online-Konten.</w:t>
       </w:r>
     </w:p>
     <w:p>
@@ -70,7 +152,7 @@
           <w:lang w:eastAsia="de-CH"/>
           <w14:ligatures w14:val="none"/>
         </w:rPr>
-        <w:t>Passwortsicherheit</w:t>
+        <w:t>Datenschutzeinstellungen prüfen</w:t>
       </w:r>
       <w:r>
         <w:rPr>
@@ -109,7 +191,7 @@
           <w:lang w:eastAsia="de-CH"/>
           <w14:ligatures w14:val="none"/>
         </w:rPr>
-        <w:t>Do: Verwende starke Passwörter mit Buchstaben, Zahlen und Symbolen.</w:t>
+        <w:t>Do: Überprüfe und ändere die Datenschutzeinstellungen in deinen Social-Media- und Online-Konten.</w:t>
       </w:r>
     </w:p>
     <w:p>
@@ -137,7 +219,7 @@
           <w:lang w:eastAsia="de-CH"/>
           <w14:ligatures w14:val="none"/>
         </w:rPr>
-        <w:t>Warum? Starke Passwörter sind schwerer zu knacken und schützen deine Online-Konten.</w:t>
+        <w:t>Warum? Das hilft dir, zu kontrollieren, wer deine Informationen sieht.</w:t>
       </w:r>
     </w:p>
     <w:p>
@@ -167,7 +249,7 @@
           <w:lang w:eastAsia="de-CH"/>
           <w14:ligatures w14:val="none"/>
         </w:rPr>
-        <w:t>Datenschutzeinstellungen prüfen</w:t>
+        <w:t>E-Mails prüfen</w:t>
       </w:r>
       <w:r>
         <w:rPr>
@@ -206,31 +288,7 @@
           <w:lang w:eastAsia="de-CH"/>
           <w14:ligatures w14:val="none"/>
         </w:rPr>
-        <w:t xml:space="preserve">Do: Überprüfe und ändere die Datenschutzeinstellungen in deinen </w:t>
-      </w:r>
-      <w:proofErr w:type="spellStart"/>
-      <w:r>
-        <w:rPr>
-          <w:rFonts w:ascii="Times New Roman" w:eastAsia="Times New Roman" w:hAnsi="Times New Roman" w:cs="Times New Roman"/>
-          <w:kern w:val="0"/>
-          <w:sz w:val="24"/>
-          <w:szCs w:val="24"/>
-          <w:lang w:eastAsia="de-CH"/>
-          <w14:ligatures w14:val="none"/>
-        </w:rPr>
-        <w:t>Social</w:t>
-      </w:r>
-      <w:proofErr w:type="spellEnd"/>
-      <w:r>
-        <w:rPr>
-          <w:rFonts w:ascii="Times New Roman" w:eastAsia="Times New Roman" w:hAnsi="Times New Roman" w:cs="Times New Roman"/>
-          <w:kern w:val="0"/>
-          <w:sz w:val="24"/>
-          <w:szCs w:val="24"/>
-          <w:lang w:eastAsia="de-CH"/>
-          <w14:ligatures w14:val="none"/>
-        </w:rPr>
-        <w:t>-Media- und Online-Konten.</w:t>
+        <w:t>Do: Sei vorsichtig beim Öffnen von E-Mails von unbekannten Absendern und lösche verdächtige Nachrichten.</w:t>
       </w:r>
     </w:p>
     <w:p>
@@ -258,7 +316,7 @@
           <w:lang w:eastAsia="de-CH"/>
           <w14:ligatures w14:val="none"/>
         </w:rPr>
-        <w:t>Warum? Das hilft dir, zu kontrollieren, wer deine Informationen sieht.</w:t>
+        <w:t>Warum? Spam und Phishing-Mails können schädlich sein.</w:t>
       </w:r>
     </w:p>
     <w:p>
@@ -288,7 +346,7 @@
           <w:lang w:eastAsia="de-CH"/>
           <w14:ligatures w14:val="none"/>
         </w:rPr>
-        <w:t>E-Mails prüfen</w:t>
+        <w:t>Sicherheitssoftware verwenden</w:t>
       </w:r>
       <w:r>
         <w:rPr>
@@ -327,7 +385,7 @@
           <w:lang w:eastAsia="de-CH"/>
           <w14:ligatures w14:val="none"/>
         </w:rPr>
-        <w:t>Do: Sei vorsichtig beim Öffnen von E-Mails von unbekannten Absendern und lösche verdächtige Nachrichten.</w:t>
+        <w:t>Do: Installiere Antivirensoftware und halte sie aktuell.</w:t>
       </w:r>
     </w:p>
     <w:p>
@@ -355,7 +413,7 @@
           <w:lang w:eastAsia="de-CH"/>
           <w14:ligatures w14:val="none"/>
         </w:rPr>
-        <w:t>Warum? Spam und Phishing-Mails können schädlich sein.</w:t>
+        <w:t>Warum? Das schützt deinen Computer vor Viren und Malware.</w:t>
       </w:r>
     </w:p>
     <w:p>
@@ -385,7 +443,7 @@
           <w:lang w:eastAsia="de-CH"/>
           <w14:ligatures w14:val="none"/>
         </w:rPr>
-        <w:t>Sicherheitssoftware verwenden</w:t>
+        <w:t>Starke Passwörter verwenden</w:t>
       </w:r>
       <w:r>
         <w:rPr>
@@ -424,7 +482,7 @@
           <w:lang w:eastAsia="de-CH"/>
           <w14:ligatures w14:val="none"/>
         </w:rPr>
-        <w:t>Do: Installiere Antivirensoftware und halte sie aktuell.</w:t>
+        <w:t>Do: Benutze unterschiedliche Passwörter für verschiedene Konten.</w:t>
       </w:r>
     </w:p>
     <w:p>
@@ -452,15 +510,11 @@
           <w:lang w:eastAsia="de-CH"/>
           <w14:ligatures w14:val="none"/>
         </w:rPr>
-        <w:t>Warum? Das schützt deinen Computer vor Viren und Malware.</w:t>
-      </w:r>
-    </w:p>
-    <w:p>
-      <w:pPr>
-        <w:numPr>
-          <w:ilvl w:val="0"/>
-          <w:numId w:val="1"/>
-        </w:numPr>
+        <w:t>Warum? Falls ein Passwort gehackt wird, sind deine anderen Konten sicher.</w:t>
+      </w:r>
+    </w:p>
+    <w:p>
+      <w:pPr>
         <w:spacing w:before="100" w:beforeAutospacing="1" w:after="100" w:afterAutospacing="1" w:line="240" w:lineRule="auto"/>
         <w:rPr>
           <w:rFonts w:ascii="Times New Roman" w:eastAsia="Times New Roman" w:hAnsi="Times New Roman" w:cs="Times New Roman"/>
@@ -482,78 +536,15 @@
           <w:lang w:eastAsia="de-CH"/>
           <w14:ligatures w14:val="none"/>
         </w:rPr>
-        <w:t>Starke Passwörter verwenden</w:t>
-      </w:r>
-      <w:r>
-        <w:rPr>
-          <w:rFonts w:ascii="Times New Roman" w:eastAsia="Times New Roman" w:hAnsi="Times New Roman" w:cs="Times New Roman"/>
-          <w:kern w:val="0"/>
-          <w:sz w:val="24"/>
-          <w:szCs w:val="24"/>
-          <w:lang w:eastAsia="de-CH"/>
-          <w14:ligatures w14:val="none"/>
-        </w:rPr>
-        <w:t>:</w:t>
-      </w:r>
-    </w:p>
-    <w:p>
-      <w:pPr>
-        <w:numPr>
-          <w:ilvl w:val="1"/>
-          <w:numId w:val="1"/>
-        </w:numPr>
-        <w:spacing w:before="100" w:beforeAutospacing="1" w:after="100" w:afterAutospacing="1" w:line="240" w:lineRule="auto"/>
-        <w:rPr>
-          <w:rFonts w:ascii="Times New Roman" w:eastAsia="Times New Roman" w:hAnsi="Times New Roman" w:cs="Times New Roman"/>
-          <w:kern w:val="0"/>
-          <w:sz w:val="24"/>
-          <w:szCs w:val="24"/>
-          <w:lang w:eastAsia="de-CH"/>
-          <w14:ligatures w14:val="none"/>
-        </w:rPr>
-      </w:pPr>
-      <w:r>
-        <w:rPr>
-          <w:rFonts w:ascii="Times New Roman" w:eastAsia="Times New Roman" w:hAnsi="Times New Roman" w:cs="Times New Roman"/>
-          <w:kern w:val="0"/>
-          <w:sz w:val="24"/>
-          <w:szCs w:val="24"/>
-          <w:lang w:eastAsia="de-CH"/>
-          <w14:ligatures w14:val="none"/>
-        </w:rPr>
-        <w:t>Do: Benutze unterschiedliche Passwörter für verschiedene Konten.</w:t>
-      </w:r>
-    </w:p>
-    <w:p>
-      <w:pPr>
-        <w:numPr>
-          <w:ilvl w:val="1"/>
-          <w:numId w:val="1"/>
-        </w:numPr>
-        <w:spacing w:before="100" w:beforeAutospacing="1" w:after="100" w:afterAutospacing="1" w:line="240" w:lineRule="auto"/>
-        <w:rPr>
-          <w:rFonts w:ascii="Times New Roman" w:eastAsia="Times New Roman" w:hAnsi="Times New Roman" w:cs="Times New Roman"/>
-          <w:kern w:val="0"/>
-          <w:sz w:val="24"/>
-          <w:szCs w:val="24"/>
-          <w:lang w:eastAsia="de-CH"/>
-          <w14:ligatures w14:val="none"/>
-        </w:rPr>
-      </w:pPr>
-      <w:r>
-        <w:rPr>
-          <w:rFonts w:ascii="Times New Roman" w:eastAsia="Times New Roman" w:hAnsi="Times New Roman" w:cs="Times New Roman"/>
-          <w:kern w:val="0"/>
-          <w:sz w:val="24"/>
-          <w:szCs w:val="24"/>
-          <w:lang w:eastAsia="de-CH"/>
-          <w14:ligatures w14:val="none"/>
-        </w:rPr>
-        <w:t>Warum? Falls ein Passwort gehackt wird, sind deine anderen Konten sicher.</w:t>
-      </w:r>
-    </w:p>
-    <w:p>
-      <w:pPr>
+        <w:t>Don'ts (Was du vermeiden solltest):</w:t>
+      </w:r>
+    </w:p>
+    <w:p>
+      <w:pPr>
+        <w:numPr>
+          <w:ilvl w:val="0"/>
+          <w:numId w:val="2"/>
+        </w:numPr>
         <w:spacing w:before="100" w:beforeAutospacing="1" w:after="100" w:afterAutospacing="1" w:line="240" w:lineRule="auto"/>
         <w:rPr>
           <w:rFonts w:ascii="Times New Roman" w:eastAsia="Times New Roman" w:hAnsi="Times New Roman" w:cs="Times New Roman"/>
@@ -575,7 +566,74 @@
           <w:lang w:eastAsia="de-CH"/>
           <w14:ligatures w14:val="none"/>
         </w:rPr>
-        <w:t>Don'ts (Was du vermeiden solltest):</w:t>
+        <w:t>Persönliche Daten teilen</w:t>
+      </w:r>
+      <w:r>
+        <w:rPr>
+          <w:rFonts w:ascii="Times New Roman" w:eastAsia="Times New Roman" w:hAnsi="Times New Roman" w:cs="Times New Roman"/>
+          <w:kern w:val="0"/>
+          <w:sz w:val="24"/>
+          <w:szCs w:val="24"/>
+          <w:lang w:eastAsia="de-CH"/>
+          <w14:ligatures w14:val="none"/>
+        </w:rPr>
+        <w:t>:</w:t>
+      </w:r>
+    </w:p>
+    <w:p>
+      <w:pPr>
+        <w:numPr>
+          <w:ilvl w:val="1"/>
+          <w:numId w:val="2"/>
+        </w:numPr>
+        <w:spacing w:before="100" w:beforeAutospacing="1" w:after="100" w:afterAutospacing="1" w:line="240" w:lineRule="auto"/>
+        <w:rPr>
+          <w:rFonts w:ascii="Times New Roman" w:eastAsia="Times New Roman" w:hAnsi="Times New Roman" w:cs="Times New Roman"/>
+          <w:kern w:val="0"/>
+          <w:sz w:val="24"/>
+          <w:szCs w:val="24"/>
+          <w:lang w:eastAsia="de-CH"/>
+          <w14:ligatures w14:val="none"/>
+        </w:rPr>
+      </w:pPr>
+      <w:r>
+        <w:rPr>
+          <w:rFonts w:ascii="Times New Roman" w:eastAsia="Times New Roman" w:hAnsi="Times New Roman" w:cs="Times New Roman"/>
+          <w:kern w:val="0"/>
+          <w:sz w:val="24"/>
+          <w:szCs w:val="24"/>
+          <w:lang w:eastAsia="de-CH"/>
+          <w14:ligatures w14:val="none"/>
+        </w:rPr>
+        <w:t>Don't: Teile deine persönlichen Informationen wie Adresse oder Geburtsdatum nicht leichtfertig online.</w:t>
+      </w:r>
+    </w:p>
+    <w:p>
+      <w:pPr>
+        <w:numPr>
+          <w:ilvl w:val="1"/>
+          <w:numId w:val="2"/>
+        </w:numPr>
+        <w:spacing w:before="100" w:beforeAutospacing="1" w:after="100" w:afterAutospacing="1" w:line="240" w:lineRule="auto"/>
+        <w:rPr>
+          <w:rFonts w:ascii="Times New Roman" w:eastAsia="Times New Roman" w:hAnsi="Times New Roman" w:cs="Times New Roman"/>
+          <w:kern w:val="0"/>
+          <w:sz w:val="24"/>
+          <w:szCs w:val="24"/>
+          <w:lang w:eastAsia="de-CH"/>
+          <w14:ligatures w14:val="none"/>
+        </w:rPr>
+      </w:pPr>
+      <w:r>
+        <w:rPr>
+          <w:rFonts w:ascii="Times New Roman" w:eastAsia="Times New Roman" w:hAnsi="Times New Roman" w:cs="Times New Roman"/>
+          <w:kern w:val="0"/>
+          <w:sz w:val="24"/>
+          <w:szCs w:val="24"/>
+          <w:lang w:eastAsia="de-CH"/>
+          <w14:ligatures w14:val="none"/>
+        </w:rPr>
+        <w:t>Warum? Kriminelle könnten sie missbrauchen.</w:t>
       </w:r>
     </w:p>
     <w:p>
@@ -605,7 +663,7 @@
           <w:lang w:eastAsia="de-CH"/>
           <w14:ligatures w14:val="none"/>
         </w:rPr>
-        <w:t>Persönliche Daten teilen</w:t>
+        <w:t>Klick auf unbekannte Links</w:t>
       </w:r>
       <w:r>
         <w:rPr>
@@ -635,29 +693,16 @@
           <w14:ligatures w14:val="none"/>
         </w:rPr>
       </w:pPr>
-      <w:proofErr w:type="spellStart"/>
-      <w:r>
-        <w:rPr>
-          <w:rFonts w:ascii="Times New Roman" w:eastAsia="Times New Roman" w:hAnsi="Times New Roman" w:cs="Times New Roman"/>
-          <w:kern w:val="0"/>
-          <w:sz w:val="24"/>
-          <w:szCs w:val="24"/>
-          <w:lang w:eastAsia="de-CH"/>
-          <w14:ligatures w14:val="none"/>
-        </w:rPr>
-        <w:t>Don't</w:t>
-      </w:r>
-      <w:proofErr w:type="spellEnd"/>
-      <w:r>
-        <w:rPr>
-          <w:rFonts w:ascii="Times New Roman" w:eastAsia="Times New Roman" w:hAnsi="Times New Roman" w:cs="Times New Roman"/>
-          <w:kern w:val="0"/>
-          <w:sz w:val="24"/>
-          <w:szCs w:val="24"/>
-          <w:lang w:eastAsia="de-CH"/>
-          <w14:ligatures w14:val="none"/>
-        </w:rPr>
-        <w:t>: Teile deine persönlichen Informationen wie Adresse oder Geburtsdatum nicht leichtfertig online.</w:t>
+      <w:r>
+        <w:rPr>
+          <w:rFonts w:ascii="Times New Roman" w:eastAsia="Times New Roman" w:hAnsi="Times New Roman" w:cs="Times New Roman"/>
+          <w:kern w:val="0"/>
+          <w:sz w:val="24"/>
+          <w:szCs w:val="24"/>
+          <w:lang w:eastAsia="de-CH"/>
+          <w14:ligatures w14:val="none"/>
+        </w:rPr>
+        <w:t>Don't: Klicke nicht auf verdächtige Links in E-Mails oder auf Websites.</w:t>
       </w:r>
     </w:p>
     <w:p>
@@ -685,7 +730,7 @@
           <w:lang w:eastAsia="de-CH"/>
           <w14:ligatures w14:val="none"/>
         </w:rPr>
-        <w:t>Warum? Kriminelle könnten sie missbrauchen.</w:t>
+        <w:t>Warum? Diese könnten zu gefährlichen Seiten führen.</w:t>
       </w:r>
     </w:p>
     <w:p>
@@ -715,7 +760,7 @@
           <w:lang w:eastAsia="de-CH"/>
           <w14:ligatures w14:val="none"/>
         </w:rPr>
-        <w:t>Klick auf unbekannte Links</w:t>
+        <w:t>Öffentliche WLAN-Netzwerke</w:t>
       </w:r>
       <w:r>
         <w:rPr>
@@ -745,29 +790,16 @@
           <w14:ligatures w14:val="none"/>
         </w:rPr>
       </w:pPr>
-      <w:proofErr w:type="spellStart"/>
-      <w:r>
-        <w:rPr>
-          <w:rFonts w:ascii="Times New Roman" w:eastAsia="Times New Roman" w:hAnsi="Times New Roman" w:cs="Times New Roman"/>
-          <w:kern w:val="0"/>
-          <w:sz w:val="24"/>
-          <w:szCs w:val="24"/>
-          <w:lang w:eastAsia="de-CH"/>
-          <w14:ligatures w14:val="none"/>
-        </w:rPr>
-        <w:t>Don't</w:t>
-      </w:r>
-      <w:proofErr w:type="spellEnd"/>
-      <w:r>
-        <w:rPr>
-          <w:rFonts w:ascii="Times New Roman" w:eastAsia="Times New Roman" w:hAnsi="Times New Roman" w:cs="Times New Roman"/>
-          <w:kern w:val="0"/>
-          <w:sz w:val="24"/>
-          <w:szCs w:val="24"/>
-          <w:lang w:eastAsia="de-CH"/>
-          <w14:ligatures w14:val="none"/>
-        </w:rPr>
-        <w:t>: Klicke nicht auf verdächtige Links in E-Mails oder auf Websites.</w:t>
+      <w:r>
+        <w:rPr>
+          <w:rFonts w:ascii="Times New Roman" w:eastAsia="Times New Roman" w:hAnsi="Times New Roman" w:cs="Times New Roman"/>
+          <w:kern w:val="0"/>
+          <w:sz w:val="24"/>
+          <w:szCs w:val="24"/>
+          <w:lang w:eastAsia="de-CH"/>
+          <w14:ligatures w14:val="none"/>
+        </w:rPr>
+        <w:t>Don't: Vermeide die Verwendung sensibler Daten, wenn du mit öffentlichen WLAN-Netzwerken verbunden bist.</w:t>
       </w:r>
     </w:p>
     <w:p>
@@ -795,7 +827,7 @@
           <w:lang w:eastAsia="de-CH"/>
           <w14:ligatures w14:val="none"/>
         </w:rPr>
-        <w:t>Warum? Diese könnten zu gefährlichen Seiten führen.</w:t>
+        <w:t>Warum? Deine Daten könnten von anderen leichter abgefangen werden.</w:t>
       </w:r>
     </w:p>
     <w:p>
@@ -825,7 +857,7 @@
           <w:lang w:eastAsia="de-CH"/>
           <w14:ligatures w14:val="none"/>
         </w:rPr>
-        <w:t>Öffentliche WLAN-Netzwerke</w:t>
+        <w:t>Automatische Anmeldungen</w:t>
       </w:r>
       <w:r>
         <w:rPr>
@@ -855,29 +887,16 @@
           <w14:ligatures w14:val="none"/>
         </w:rPr>
       </w:pPr>
-      <w:proofErr w:type="spellStart"/>
-      <w:r>
-        <w:rPr>
-          <w:rFonts w:ascii="Times New Roman" w:eastAsia="Times New Roman" w:hAnsi="Times New Roman" w:cs="Times New Roman"/>
-          <w:kern w:val="0"/>
-          <w:sz w:val="24"/>
-          <w:szCs w:val="24"/>
-          <w:lang w:eastAsia="de-CH"/>
-          <w14:ligatures w14:val="none"/>
-        </w:rPr>
-        <w:t>Don't</w:t>
-      </w:r>
-      <w:proofErr w:type="spellEnd"/>
-      <w:r>
-        <w:rPr>
-          <w:rFonts w:ascii="Times New Roman" w:eastAsia="Times New Roman" w:hAnsi="Times New Roman" w:cs="Times New Roman"/>
-          <w:kern w:val="0"/>
-          <w:sz w:val="24"/>
-          <w:szCs w:val="24"/>
-          <w:lang w:eastAsia="de-CH"/>
-          <w14:ligatures w14:val="none"/>
-        </w:rPr>
-        <w:t>: Vermeide die Verwendung sensibler Daten, wenn du mit öffentlichen WLAN-Netzwerken verbunden bist.</w:t>
+      <w:r>
+        <w:rPr>
+          <w:rFonts w:ascii="Times New Roman" w:eastAsia="Times New Roman" w:hAnsi="Times New Roman" w:cs="Times New Roman"/>
+          <w:kern w:val="0"/>
+          <w:sz w:val="24"/>
+          <w:szCs w:val="24"/>
+          <w:lang w:eastAsia="de-CH"/>
+          <w14:ligatures w14:val="none"/>
+        </w:rPr>
+        <w:t>Don't: Speichere keine Passwörter für sensible Konten in deinem Browser.</w:t>
       </w:r>
     </w:p>
     <w:p>
@@ -905,7 +924,7 @@
           <w:lang w:eastAsia="de-CH"/>
           <w14:ligatures w14:val="none"/>
         </w:rPr>
-        <w:t>Warum? Deine Daten könnten von anderen leichter abgefangen werden.</w:t>
+        <w:t>Warum? Jemand, der Zugriff auf deinen Computer hat, könnte deine Konten missbrauchen.</w:t>
       </w:r>
     </w:p>
     <w:p>
@@ -935,7 +954,7 @@
           <w:lang w:eastAsia="de-CH"/>
           <w14:ligatures w14:val="none"/>
         </w:rPr>
-        <w:t>Automatische Anmeldungen</w:t>
+        <w:t>Übermäßiges Teilen in sozialen Medien</w:t>
       </w:r>
       <w:r>
         <w:rPr>
@@ -965,29 +984,16 @@
           <w14:ligatures w14:val="none"/>
         </w:rPr>
       </w:pPr>
-      <w:proofErr w:type="spellStart"/>
-      <w:r>
-        <w:rPr>
-          <w:rFonts w:ascii="Times New Roman" w:eastAsia="Times New Roman" w:hAnsi="Times New Roman" w:cs="Times New Roman"/>
-          <w:kern w:val="0"/>
-          <w:sz w:val="24"/>
-          <w:szCs w:val="24"/>
-          <w:lang w:eastAsia="de-CH"/>
-          <w14:ligatures w14:val="none"/>
-        </w:rPr>
-        <w:t>Don't</w:t>
-      </w:r>
-      <w:proofErr w:type="spellEnd"/>
-      <w:r>
-        <w:rPr>
-          <w:rFonts w:ascii="Times New Roman" w:eastAsia="Times New Roman" w:hAnsi="Times New Roman" w:cs="Times New Roman"/>
-          <w:kern w:val="0"/>
-          <w:sz w:val="24"/>
-          <w:szCs w:val="24"/>
-          <w:lang w:eastAsia="de-CH"/>
-          <w14:ligatures w14:val="none"/>
-        </w:rPr>
-        <w:t>: Speichere keine Passwörter für sensible Konten in deinem Browser.</w:t>
+      <w:r>
+        <w:rPr>
+          <w:rFonts w:ascii="Times New Roman" w:eastAsia="Times New Roman" w:hAnsi="Times New Roman" w:cs="Times New Roman"/>
+          <w:kern w:val="0"/>
+          <w:sz w:val="24"/>
+          <w:szCs w:val="24"/>
+          <w:lang w:eastAsia="de-CH"/>
+          <w14:ligatures w14:val="none"/>
+        </w:rPr>
+        <w:t>Don't: Teile nicht zu viele persönliche Informationen oder deinen aktuellen Standort in sozialen Medien.</w:t>
       </w:r>
     </w:p>
     <w:p>
@@ -1015,116 +1021,6 @@
           <w:lang w:eastAsia="de-CH"/>
           <w14:ligatures w14:val="none"/>
         </w:rPr>
-        <w:t>Warum? Jemand, der Zugriff auf deinen Computer hat, könnte deine Konten missbrauchen.</w:t>
-      </w:r>
-    </w:p>
-    <w:p>
-      <w:pPr>
-        <w:numPr>
-          <w:ilvl w:val="0"/>
-          <w:numId w:val="2"/>
-        </w:numPr>
-        <w:spacing w:before="100" w:beforeAutospacing="1" w:after="100" w:afterAutospacing="1" w:line="240" w:lineRule="auto"/>
-        <w:rPr>
-          <w:rFonts w:ascii="Times New Roman" w:eastAsia="Times New Roman" w:hAnsi="Times New Roman" w:cs="Times New Roman"/>
-          <w:kern w:val="0"/>
-          <w:sz w:val="24"/>
-          <w:szCs w:val="24"/>
-          <w:lang w:eastAsia="de-CH"/>
-          <w14:ligatures w14:val="none"/>
-        </w:rPr>
-      </w:pPr>
-      <w:r>
-        <w:rPr>
-          <w:rFonts w:ascii="Times New Roman" w:eastAsia="Times New Roman" w:hAnsi="Times New Roman" w:cs="Times New Roman"/>
-          <w:b/>
-          <w:bCs/>
-          <w:kern w:val="0"/>
-          <w:sz w:val="24"/>
-          <w:szCs w:val="24"/>
-          <w:lang w:eastAsia="de-CH"/>
-          <w14:ligatures w14:val="none"/>
-        </w:rPr>
-        <w:t>Übermäßiges Teilen in sozialen Medien</w:t>
-      </w:r>
-      <w:r>
-        <w:rPr>
-          <w:rFonts w:ascii="Times New Roman" w:eastAsia="Times New Roman" w:hAnsi="Times New Roman" w:cs="Times New Roman"/>
-          <w:kern w:val="0"/>
-          <w:sz w:val="24"/>
-          <w:szCs w:val="24"/>
-          <w:lang w:eastAsia="de-CH"/>
-          <w14:ligatures w14:val="none"/>
-        </w:rPr>
-        <w:t>:</w:t>
-      </w:r>
-    </w:p>
-    <w:p>
-      <w:pPr>
-        <w:numPr>
-          <w:ilvl w:val="1"/>
-          <w:numId w:val="2"/>
-        </w:numPr>
-        <w:spacing w:before="100" w:beforeAutospacing="1" w:after="100" w:afterAutospacing="1" w:line="240" w:lineRule="auto"/>
-        <w:rPr>
-          <w:rFonts w:ascii="Times New Roman" w:eastAsia="Times New Roman" w:hAnsi="Times New Roman" w:cs="Times New Roman"/>
-          <w:kern w:val="0"/>
-          <w:sz w:val="24"/>
-          <w:szCs w:val="24"/>
-          <w:lang w:eastAsia="de-CH"/>
-          <w14:ligatures w14:val="none"/>
-        </w:rPr>
-      </w:pPr>
-      <w:proofErr w:type="spellStart"/>
-      <w:r>
-        <w:rPr>
-          <w:rFonts w:ascii="Times New Roman" w:eastAsia="Times New Roman" w:hAnsi="Times New Roman" w:cs="Times New Roman"/>
-          <w:kern w:val="0"/>
-          <w:sz w:val="24"/>
-          <w:szCs w:val="24"/>
-          <w:lang w:eastAsia="de-CH"/>
-          <w14:ligatures w14:val="none"/>
-        </w:rPr>
-        <w:t>Don't</w:t>
-      </w:r>
-      <w:proofErr w:type="spellEnd"/>
-      <w:r>
-        <w:rPr>
-          <w:rFonts w:ascii="Times New Roman" w:eastAsia="Times New Roman" w:hAnsi="Times New Roman" w:cs="Times New Roman"/>
-          <w:kern w:val="0"/>
-          <w:sz w:val="24"/>
-          <w:szCs w:val="24"/>
-          <w:lang w:eastAsia="de-CH"/>
-          <w14:ligatures w14:val="none"/>
-        </w:rPr>
-        <w:t>: Teile nicht zu viele persönliche Informationen oder deinen aktuellen Standort in sozialen Medien.</w:t>
-      </w:r>
-    </w:p>
-    <w:p>
-      <w:pPr>
-        <w:numPr>
-          <w:ilvl w:val="1"/>
-          <w:numId w:val="2"/>
-        </w:numPr>
-        <w:spacing w:before="100" w:beforeAutospacing="1" w:after="100" w:afterAutospacing="1" w:line="240" w:lineRule="auto"/>
-        <w:rPr>
-          <w:rFonts w:ascii="Times New Roman" w:eastAsia="Times New Roman" w:hAnsi="Times New Roman" w:cs="Times New Roman"/>
-          <w:kern w:val="0"/>
-          <w:sz w:val="24"/>
-          <w:szCs w:val="24"/>
-          <w:lang w:eastAsia="de-CH"/>
-          <w14:ligatures w14:val="none"/>
-        </w:rPr>
-      </w:pPr>
-      <w:r>
-        <w:rPr>
-          <w:rFonts w:ascii="Times New Roman" w:eastAsia="Times New Roman" w:hAnsi="Times New Roman" w:cs="Times New Roman"/>
-          <w:kern w:val="0"/>
-          <w:sz w:val="24"/>
-          <w:szCs w:val="24"/>
-          <w:lang w:eastAsia="de-CH"/>
-          <w14:ligatures w14:val="none"/>
-        </w:rPr>
         <w:t>Warum? Das schützt deine Privatsphäre und Sicherheit.</w:t>
       </w:r>
     </w:p>
@@ -1149,44 +1045,7 @@
           <w:lang w:eastAsia="de-CH"/>
           <w14:ligatures w14:val="none"/>
         </w:rPr>
-        <w:t xml:space="preserve">Das Einhalten dieser einfachen </w:t>
-      </w:r>
-      <w:proofErr w:type="spellStart"/>
-      <w:proofErr w:type="gramStart"/>
-      <w:r>
-        <w:rPr>
-          <w:rFonts w:ascii="Times New Roman" w:eastAsia="Times New Roman" w:hAnsi="Times New Roman" w:cs="Times New Roman"/>
-          <w:kern w:val="0"/>
-          <w:sz w:val="24"/>
-          <w:szCs w:val="24"/>
-          <w:lang w:eastAsia="de-CH"/>
-          <w14:ligatures w14:val="none"/>
-        </w:rPr>
-        <w:t>Do's</w:t>
-      </w:r>
-      <w:proofErr w:type="spellEnd"/>
-      <w:r>
-        <w:rPr>
-          <w:rFonts w:ascii="Times New Roman" w:eastAsia="Times New Roman" w:hAnsi="Times New Roman" w:cs="Times New Roman"/>
-          <w:kern w:val="0"/>
-          <w:sz w:val="24"/>
-          <w:szCs w:val="24"/>
-          <w:lang w:eastAsia="de-CH"/>
-          <w14:ligatures w14:val="none"/>
-        </w:rPr>
-        <w:t xml:space="preserve"> and Don'ts</w:t>
-      </w:r>
-      <w:proofErr w:type="gramEnd"/>
-      <w:r>
-        <w:rPr>
-          <w:rFonts w:ascii="Times New Roman" w:eastAsia="Times New Roman" w:hAnsi="Times New Roman" w:cs="Times New Roman"/>
-          <w:kern w:val="0"/>
-          <w:sz w:val="24"/>
-          <w:szCs w:val="24"/>
-          <w:lang w:eastAsia="de-CH"/>
-          <w14:ligatures w14:val="none"/>
-        </w:rPr>
-        <w:t xml:space="preserve"> kann dazu beitragen, deine persönlichen Daten online sicherer zu halten. Denk daran, dass Datenschutz wichtig ist, um deine Sicherheit und Privatsphäre im Internet zu schützen.</w:t>
+        <w:t>Das Einhalten dieser einfachen Do's and Don'ts kann dazu beitragen, deine persönlichen Daten online sicherer zu halten. Denk daran, dass Datenschutz wichtig ist, um deine Sicherheit und Privatsphäre im Internet zu schützen.</w:t>
       </w:r>
     </w:p>
     <w:p/>
@@ -1213,23 +1072,13 @@
         <w:t>HML mit allen Elementen einmal Fix für das erste Do</w:t>
       </w:r>
       <w:r>
+        <w:t xml:space="preserve"> - </w:t>
+      </w:r>
+      <w:r>
         <w:t xml:space="preserve"> </w:t>
       </w:r>
-      <w:proofErr w:type="gramStart"/>
-      <w:r>
-        <w:t xml:space="preserve">- </w:t>
-      </w:r>
-      <w:r>
-        <w:t xml:space="preserve"> </w:t>
-      </w:r>
-      <w:proofErr w:type="spellStart"/>
-      <w:r>
-        <w:t>Div</w:t>
-      </w:r>
-      <w:proofErr w:type="spellEnd"/>
-      <w:proofErr w:type="gramEnd"/>
-      <w:r>
-        <w:t xml:space="preserve"> für Bild Container</w:t>
+      <w:r>
+        <w:t>Div für Bild Container</w:t>
       </w:r>
     </w:p>
     <w:p>
@@ -1239,7 +1088,22 @@
           <w:ilvl w:val="0"/>
           <w:numId w:val="3"/>
         </w:numPr>
-      </w:pPr>
+        <w:rPr>
+          <w:lang w:val="fr-CH"/>
+        </w:rPr>
+      </w:pPr>
+      <w:r>
+        <w:rPr>
+          <w:lang w:val="fr-CH"/>
+        </w:rPr>
+        <w:t>Hintergruncontainer – Button – Font – Titel - Te</w:t>
+      </w:r>
+      <w:r>
+        <w:rPr>
+          <w:lang w:val="fr-CH"/>
+        </w:rPr>
+        <w:t>xt</w:t>
+      </w:r>
     </w:p>
     <w:p>
       <w:pPr>
@@ -1249,13 +1113,8 @@
           <w:numId w:val="3"/>
         </w:numPr>
       </w:pPr>
-      <w:proofErr w:type="spellStart"/>
-      <w:r>
-        <w:t>Javascript</w:t>
-      </w:r>
-      <w:proofErr w:type="spellEnd"/>
-      <w:r>
-        <w:t xml:space="preserve"> das 1. Do ersetzen </w:t>
+      <w:r>
+        <w:t xml:space="preserve">Javascript das 1. Do ersetzen </w:t>
       </w:r>
     </w:p>
     <w:p>

</xml_diff>